<commit_message>
Updates and moving files and folders around
</commit_message>
<xml_diff>
--- a/template.docx
+++ b/template.docx
@@ -74,24 +74,14 @@
       <w:r>
         <w:t xml:space="preserve">A GPT-aided book by: </w:t>
       </w:r>
-      <w:r>
-        <w:fldChar w:fldCharType="begin"/>
-      </w:r>
-      <w:r>
-        <w:instrText xml:space="preserve"> MERGEFIELD  GPT_Author </w:instrText>
-      </w:r>
-      <w:r>
-        <w:fldChar w:fldCharType="separate"/>
-      </w:r>
-      <w:r>
-        <w:rPr>
-          <w:noProof/>
-        </w:rPr>
-        <w:t>«GPT_Author»</w:t>
-      </w:r>
-      <w:r>
-        <w:fldChar w:fldCharType="end"/>
-      </w:r>
+      <w:fldSimple w:instr=" MERGEFIELD  GPT_Author ">
+        <w:r>
+          <w:rPr>
+            <w:noProof/>
+          </w:rPr>
+          <w:t>«GPT_Author»</w:t>
+        </w:r>
+      </w:fldSimple>
       <w:r>
         <w:br/>
         <w:t xml:space="preserve">Conceived: </w:t>
@@ -1602,24 +1592,52 @@
       <w:pPr>
         <w:pStyle w:val="Heading1"/>
       </w:pPr>
-      <w:r>
-        <w:lastRenderedPageBreak/>
+      <w:fldSimple w:instr=" MERGEFIELD  1.0 ">
+        <w:bookmarkStart w:id="2" w:name="_Toc127989353"/>
+        <w:r>
+          <w:rPr>
+            <w:noProof/>
+          </w:rPr>
+          <w:t>«1.0»</w:t>
+        </w:r>
+        <w:bookmarkEnd w:id="2"/>
+      </w:fldSimple>
+    </w:p>
+    <w:p>
+      <w:fldSimple w:instr=" MERGEFIELD  1.0-BODY ">
+        <w:r>
+          <w:rPr>
+            <w:noProof/>
+          </w:rPr>
+          <w:t>«1.0-BODY»</w:t>
+        </w:r>
+      </w:fldSimple>
+    </w:p>
+    <w:p>
+      <w:pPr>
+        <w:pStyle w:val="Heading2"/>
+      </w:pPr>
+      <w:r>
         <w:fldChar w:fldCharType="begin"/>
       </w:r>
       <w:r>
-        <w:instrText xml:space="preserve"> MERGEFIELD  1.0 </w:instrText>
+        <w:instrText xml:space="preserve"> MERGEFIELD  </w:instrText>
+      </w:r>
+      <w:r>
+        <w:instrText>1</w:instrText>
+      </w:r>
+      <w:r>
+        <w:instrText xml:space="preserve">.1 </w:instrText>
       </w:r>
       <w:r>
         <w:fldChar w:fldCharType="separate"/>
       </w:r>
-      <w:bookmarkStart w:id="2" w:name="_Toc127989353"/>
-      <w:r>
-        <w:rPr>
-          <w:noProof/>
-        </w:rPr>
-        <w:t>«1.0»</w:t>
-      </w:r>
-      <w:bookmarkEnd w:id="2"/>
+      <w:r>
+        <w:rPr>
+          <w:noProof/>
+        </w:rPr>
+        <w:t>«1.1»</w:t>
+      </w:r>
       <w:r>
         <w:rPr>
           <w:noProof/>
@@ -1632,7 +1650,13 @@
         <w:fldChar w:fldCharType="begin"/>
       </w:r>
       <w:r>
-        <w:instrText xml:space="preserve"> MERGEFIELD  1.0-BODY </w:instrText>
+        <w:instrText xml:space="preserve"> MERGEFIELD  </w:instrText>
+      </w:r>
+      <w:r>
+        <w:instrText>1</w:instrText>
+      </w:r>
+      <w:r>
+        <w:instrText xml:space="preserve">.1-BODY </w:instrText>
       </w:r>
       <w:r>
         <w:fldChar w:fldCharType="separate"/>
@@ -1641,7 +1665,214 @@
         <w:rPr>
           <w:noProof/>
         </w:rPr>
-        <w:t>«1.0-BODY»</w:t>
+        <w:t>«1.1-BODY»</w:t>
+      </w:r>
+      <w:r>
+        <w:rPr>
+          <w:noProof/>
+        </w:rPr>
+        <w:fldChar w:fldCharType="end"/>
+      </w:r>
+    </w:p>
+    <w:p>
+      <w:pPr>
+        <w:pStyle w:val="Heading2"/>
+      </w:pPr>
+      <w:r>
+        <w:fldChar w:fldCharType="begin"/>
+      </w:r>
+      <w:r>
+        <w:instrText xml:space="preserve"> MERGEFIELD  </w:instrText>
+      </w:r>
+      <w:r>
+        <w:instrText>1</w:instrText>
+      </w:r>
+      <w:r>
+        <w:instrText xml:space="preserve">.2 </w:instrText>
+      </w:r>
+      <w:r>
+        <w:fldChar w:fldCharType="separate"/>
+      </w:r>
+      <w:r>
+        <w:rPr>
+          <w:noProof/>
+        </w:rPr>
+        <w:t>«1.2»</w:t>
+      </w:r>
+      <w:r>
+        <w:rPr>
+          <w:noProof/>
+        </w:rPr>
+        <w:fldChar w:fldCharType="end"/>
+      </w:r>
+    </w:p>
+    <w:p>
+      <w:r>
+        <w:fldChar w:fldCharType="begin"/>
+      </w:r>
+      <w:r>
+        <w:instrText xml:space="preserve"> MERGEFIELD  </w:instrText>
+      </w:r>
+      <w:r>
+        <w:instrText>1</w:instrText>
+      </w:r>
+      <w:r>
+        <w:instrText xml:space="preserve">.2-BODY </w:instrText>
+      </w:r>
+      <w:r>
+        <w:fldChar w:fldCharType="separate"/>
+      </w:r>
+      <w:r>
+        <w:rPr>
+          <w:noProof/>
+        </w:rPr>
+        <w:t>«1.2-BODY»</w:t>
+      </w:r>
+      <w:r>
+        <w:rPr>
+          <w:noProof/>
+        </w:rPr>
+        <w:fldChar w:fldCharType="end"/>
+      </w:r>
+    </w:p>
+    <w:p>
+      <w:pPr>
+        <w:pStyle w:val="Heading2"/>
+      </w:pPr>
+      <w:r>
+        <w:fldChar w:fldCharType="begin"/>
+      </w:r>
+      <w:r>
+        <w:instrText xml:space="preserve"> MERGEFIELD  </w:instrText>
+      </w:r>
+      <w:r>
+        <w:instrText>1</w:instrText>
+      </w:r>
+      <w:r>
+        <w:instrText xml:space="preserve">.3 </w:instrText>
+      </w:r>
+      <w:r>
+        <w:fldChar w:fldCharType="separate"/>
+      </w:r>
+      <w:r>
+        <w:rPr>
+          <w:noProof/>
+        </w:rPr>
+        <w:t>«1.3»</w:t>
+      </w:r>
+      <w:r>
+        <w:rPr>
+          <w:noProof/>
+        </w:rPr>
+        <w:fldChar w:fldCharType="end"/>
+      </w:r>
+    </w:p>
+    <w:p>
+      <w:r>
+        <w:fldChar w:fldCharType="begin"/>
+      </w:r>
+      <w:r>
+        <w:instrText xml:space="preserve"> MERGEFIELD  </w:instrText>
+      </w:r>
+      <w:r>
+        <w:instrText>1</w:instrText>
+      </w:r>
+      <w:r>
+        <w:instrText xml:space="preserve">.3-BODY </w:instrText>
+      </w:r>
+      <w:r>
+        <w:fldChar w:fldCharType="separate"/>
+      </w:r>
+      <w:r>
+        <w:rPr>
+          <w:noProof/>
+        </w:rPr>
+        <w:t>«1.3-BODY»</w:t>
+      </w:r>
+      <w:r>
+        <w:rPr>
+          <w:noProof/>
+        </w:rPr>
+        <w:fldChar w:fldCharType="end"/>
+      </w:r>
+    </w:p>
+    <w:p>
+      <w:pPr>
+        <w:pStyle w:val="Heading2"/>
+      </w:pPr>
+      <w:r>
+        <w:fldChar w:fldCharType="begin"/>
+      </w:r>
+      <w:r>
+        <w:instrText xml:space="preserve"> MERGEFIELD  1.</w:instrText>
+      </w:r>
+      <w:r>
+        <w:instrText>4</w:instrText>
+      </w:r>
+      <w:r>
+        <w:instrText xml:space="preserve"> </w:instrText>
+      </w:r>
+      <w:r>
+        <w:fldChar w:fldCharType="separate"/>
+      </w:r>
+      <w:r>
+        <w:rPr>
+          <w:noProof/>
+        </w:rPr>
+        <w:t>«1.</w:t>
+      </w:r>
+      <w:r>
+        <w:rPr>
+          <w:noProof/>
+        </w:rPr>
+        <w:t>4</w:t>
+      </w:r>
+      <w:r>
+        <w:rPr>
+          <w:noProof/>
+        </w:rPr>
+        <w:t>»</w:t>
+      </w:r>
+      <w:r>
+        <w:rPr>
+          <w:noProof/>
+        </w:rPr>
+        <w:fldChar w:fldCharType="end"/>
+      </w:r>
+    </w:p>
+    <w:p>
+      <w:r>
+        <w:fldChar w:fldCharType="begin"/>
+      </w:r>
+      <w:r>
+        <w:instrText xml:space="preserve"> MERGEFIELD  1.</w:instrText>
+      </w:r>
+      <w:r>
+        <w:instrText>4</w:instrText>
+      </w:r>
+      <w:r>
+        <w:instrText xml:space="preserve">-BODY </w:instrText>
+      </w:r>
+      <w:r>
+        <w:fldChar w:fldCharType="separate"/>
+      </w:r>
+      <w:r>
+        <w:rPr>
+          <w:noProof/>
+        </w:rPr>
+        <w:t>«1.</w:t>
+      </w:r>
+      <w:r>
+        <w:rPr>
+          <w:noProof/>
+        </w:rPr>
+        <w:t>4</w:t>
+      </w:r>
+      <w:r>
+        <w:rPr>
+          <w:noProof/>
+        </w:rPr>
+        <w:t>-BODY»</w:t>
       </w:r>
       <w:r>
         <w:rPr>
@@ -1659,195 +1890,127 @@
       <w:pPr>
         <w:pStyle w:val="Heading1"/>
       </w:pPr>
-      <w:r>
-        <w:lastRenderedPageBreak/>
-        <w:fldChar w:fldCharType="begin"/>
-      </w:r>
-      <w:r>
-        <w:instrText xml:space="preserve"> MERGEFIELD  2.0 </w:instrText>
-      </w:r>
-      <w:r>
-        <w:fldChar w:fldCharType="separate"/>
-      </w:r>
-      <w:bookmarkStart w:id="3" w:name="_Toc127989354"/>
-      <w:r>
-        <w:rPr>
-          <w:noProof/>
-        </w:rPr>
-        <w:t>«2.0»</w:t>
-      </w:r>
-      <w:bookmarkEnd w:id="3"/>
-      <w:r>
-        <w:rPr>
-          <w:noProof/>
-        </w:rPr>
-        <w:fldChar w:fldCharType="end"/>
-      </w:r>
-    </w:p>
-    <w:p>
-      <w:r>
-        <w:fldChar w:fldCharType="begin"/>
-      </w:r>
-      <w:r>
-        <w:instrText xml:space="preserve"> MERGEFIELD  2.</w:instrText>
-      </w:r>
-      <w:r>
-        <w:instrText>0</w:instrText>
-      </w:r>
-      <w:r>
-        <w:instrText xml:space="preserve">-BODY </w:instrText>
-      </w:r>
-      <w:r>
-        <w:fldChar w:fldCharType="separate"/>
-      </w:r>
-      <w:r>
-        <w:rPr>
-          <w:noProof/>
-        </w:rPr>
-        <w:t>«2.</w:t>
-      </w:r>
-      <w:r>
-        <w:rPr>
-          <w:noProof/>
-        </w:rPr>
-        <w:t>0</w:t>
-      </w:r>
-      <w:r>
-        <w:rPr>
-          <w:noProof/>
-        </w:rPr>
-        <w:t>-BODY»</w:t>
-      </w:r>
-      <w:r>
-        <w:rPr>
-          <w:noProof/>
-        </w:rPr>
-        <w:fldChar w:fldCharType="end"/>
-      </w:r>
+      <w:fldSimple w:instr=" MERGEFIELD  2.0 ">
+        <w:bookmarkStart w:id="3" w:name="_Toc127989354"/>
+        <w:r>
+          <w:rPr>
+            <w:noProof/>
+          </w:rPr>
+          <w:t>«2.0»</w:t>
+        </w:r>
+        <w:bookmarkEnd w:id="3"/>
+      </w:fldSimple>
+    </w:p>
+    <w:p>
+      <w:fldSimple w:instr=" MERGEFIELD  2.0-BODY ">
+        <w:r>
+          <w:rPr>
+            <w:noProof/>
+          </w:rPr>
+          <w:t>«2.0-BODY»</w:t>
+        </w:r>
+      </w:fldSimple>
     </w:p>
     <w:p>
       <w:pPr>
         <w:pStyle w:val="Heading2"/>
       </w:pPr>
-      <w:r>
-        <w:fldChar w:fldCharType="begin"/>
-      </w:r>
-      <w:r>
-        <w:instrText xml:space="preserve"> MERGEFIELD  2.1 </w:instrText>
-      </w:r>
-      <w:r>
-        <w:fldChar w:fldCharType="separate"/>
-      </w:r>
-      <w:bookmarkStart w:id="4" w:name="_Toc127989355"/>
-      <w:r>
-        <w:rPr>
-          <w:noProof/>
-        </w:rPr>
-        <w:t>«2.1»</w:t>
-      </w:r>
-      <w:bookmarkEnd w:id="4"/>
-      <w:r>
-        <w:rPr>
-          <w:noProof/>
-        </w:rPr>
-        <w:fldChar w:fldCharType="end"/>
-      </w:r>
-    </w:p>
-    <w:p>
-      <w:r>
-        <w:fldChar w:fldCharType="begin"/>
-      </w:r>
-      <w:r>
-        <w:instrText xml:space="preserve"> MERGEFIELD  2.1-BODY </w:instrText>
-      </w:r>
-      <w:r>
-        <w:fldChar w:fldCharType="separate"/>
-      </w:r>
-      <w:r>
-        <w:rPr>
-          <w:noProof/>
-        </w:rPr>
-        <w:t>«2.1-BODY»</w:t>
-      </w:r>
-      <w:r>
-        <w:rPr>
-          <w:noProof/>
-        </w:rPr>
-        <w:fldChar w:fldCharType="end"/>
-      </w:r>
+      <w:fldSimple w:instr=" MERGEFIELD  2.1 ">
+        <w:bookmarkStart w:id="4" w:name="_Toc127989355"/>
+        <w:r>
+          <w:rPr>
+            <w:noProof/>
+          </w:rPr>
+          <w:t>«2.1»</w:t>
+        </w:r>
+        <w:bookmarkEnd w:id="4"/>
+      </w:fldSimple>
+    </w:p>
+    <w:p>
+      <w:fldSimple w:instr=" MERGEFIELD  2.1-BODY ">
+        <w:r>
+          <w:rPr>
+            <w:noProof/>
+          </w:rPr>
+          <w:t>«2.1-BODY»</w:t>
+        </w:r>
+      </w:fldSimple>
     </w:p>
     <w:p>
       <w:pPr>
         <w:pStyle w:val="Heading2"/>
       </w:pPr>
-      <w:r>
-        <w:fldChar w:fldCharType="begin"/>
-      </w:r>
-      <w:r>
-        <w:instrText xml:space="preserve"> MERGEFIELD  2.2 </w:instrText>
-      </w:r>
-      <w:r>
-        <w:fldChar w:fldCharType="separate"/>
-      </w:r>
-      <w:bookmarkStart w:id="5" w:name="_Toc127989356"/>
-      <w:r>
-        <w:rPr>
-          <w:noProof/>
-        </w:rPr>
-        <w:t>«2.2»</w:t>
-      </w:r>
-      <w:bookmarkEnd w:id="5"/>
-      <w:r>
-        <w:rPr>
-          <w:noProof/>
-        </w:rPr>
-        <w:fldChar w:fldCharType="end"/>
-      </w:r>
-    </w:p>
-    <w:p>
-      <w:r>
-        <w:fldChar w:fldCharType="begin"/>
-      </w:r>
-      <w:r>
-        <w:instrText xml:space="preserve"> MERGEFIELD  2.2-BODY </w:instrText>
-      </w:r>
-      <w:r>
-        <w:fldChar w:fldCharType="separate"/>
-      </w:r>
-      <w:r>
-        <w:rPr>
-          <w:noProof/>
-        </w:rPr>
-        <w:t>«2.2-BODY»</w:t>
-      </w:r>
-      <w:r>
-        <w:rPr>
-          <w:noProof/>
-        </w:rPr>
-        <w:fldChar w:fldCharType="end"/>
-      </w:r>
+      <w:fldSimple w:instr=" MERGEFIELD  2.2 ">
+        <w:bookmarkStart w:id="5" w:name="_Toc127989356"/>
+        <w:r>
+          <w:rPr>
+            <w:noProof/>
+          </w:rPr>
+          <w:t>«2.2»</w:t>
+        </w:r>
+        <w:bookmarkEnd w:id="5"/>
+      </w:fldSimple>
+    </w:p>
+    <w:p>
+      <w:fldSimple w:instr=" MERGEFIELD  2.2-BODY ">
+        <w:r>
+          <w:rPr>
+            <w:noProof/>
+          </w:rPr>
+          <w:t>«2.2-BODY»</w:t>
+        </w:r>
+      </w:fldSimple>
     </w:p>
     <w:p>
       <w:pPr>
         <w:pStyle w:val="Heading2"/>
       </w:pPr>
+      <w:fldSimple w:instr=" MERGEFIELD  2.3 ">
+        <w:bookmarkStart w:id="6" w:name="_Toc127989357"/>
+        <w:r>
+          <w:rPr>
+            <w:noProof/>
+          </w:rPr>
+          <w:t>«2.3»</w:t>
+        </w:r>
+        <w:bookmarkEnd w:id="6"/>
+      </w:fldSimple>
+    </w:p>
+    <w:p>
+      <w:fldSimple w:instr=" MERGEFIELD  2.3-BODY ">
+        <w:r>
+          <w:rPr>
+            <w:noProof/>
+          </w:rPr>
+          <w:t>«2.3-BODY»</w:t>
+        </w:r>
+      </w:fldSimple>
+    </w:p>
+    <w:p>
+      <w:pPr>
+        <w:pStyle w:val="Heading2"/>
+      </w:pPr>
       <w:r>
         <w:fldChar w:fldCharType="begin"/>
       </w:r>
       <w:r>
-        <w:instrText xml:space="preserve"> MERGEFIELD  2.3 </w:instrText>
+        <w:instrText xml:space="preserve"> MERGEFIELD  2.</w:instrText>
+      </w:r>
+      <w:r>
+        <w:instrText>4</w:instrText>
+      </w:r>
+      <w:r>
+        <w:instrText xml:space="preserve"> </w:instrText>
       </w:r>
       <w:r>
         <w:fldChar w:fldCharType="separate"/>
       </w:r>
-      <w:bookmarkStart w:id="6" w:name="_Toc127989357"/>
       <w:r>
         <w:rPr>
           <w:noProof/>
         </w:rPr>
         <w:t>«2.3»</w:t>
       </w:r>
-      <w:bookmarkEnd w:id="6"/>
       <w:r>
         <w:rPr>
           <w:noProof/>
@@ -1860,7 +2023,13 @@
         <w:fldChar w:fldCharType="begin"/>
       </w:r>
       <w:r>
-        <w:instrText xml:space="preserve"> MERGEFIELD  2.3-BODY </w:instrText>
+        <w:instrText xml:space="preserve"> MERGEFIELD  2.</w:instrText>
+      </w:r>
+      <w:r>
+        <w:instrText>4</w:instrText>
+      </w:r>
+      <w:r>
+        <w:instrText xml:space="preserve">-BODY </w:instrText>
       </w:r>
       <w:r>
         <w:fldChar w:fldCharType="separate"/>
@@ -1887,195 +2056,127 @@
       <w:pPr>
         <w:pStyle w:val="Heading1"/>
       </w:pPr>
-      <w:r>
-        <w:lastRenderedPageBreak/>
-        <w:fldChar w:fldCharType="begin"/>
-      </w:r>
-      <w:r>
-        <w:instrText xml:space="preserve"> MERGEFIELD  3.0 </w:instrText>
-      </w:r>
-      <w:r>
-        <w:fldChar w:fldCharType="separate"/>
-      </w:r>
-      <w:bookmarkStart w:id="7" w:name="_Toc127989358"/>
-      <w:r>
-        <w:rPr>
-          <w:noProof/>
-        </w:rPr>
-        <w:t>«3.0»</w:t>
-      </w:r>
-      <w:bookmarkEnd w:id="7"/>
-      <w:r>
-        <w:rPr>
-          <w:noProof/>
-        </w:rPr>
-        <w:fldChar w:fldCharType="end"/>
-      </w:r>
-    </w:p>
-    <w:p>
-      <w:r>
-        <w:fldChar w:fldCharType="begin"/>
-      </w:r>
-      <w:r>
-        <w:instrText xml:space="preserve"> MERGEFIELD  </w:instrText>
-      </w:r>
-      <w:r>
-        <w:instrText>3.0</w:instrText>
-      </w:r>
-      <w:r>
-        <w:instrText xml:space="preserve">-BODY </w:instrText>
-      </w:r>
-      <w:r>
-        <w:fldChar w:fldCharType="separate"/>
-      </w:r>
-      <w:r>
-        <w:rPr>
-          <w:noProof/>
-        </w:rPr>
-        <w:t>«</w:t>
-      </w:r>
-      <w:r>
-        <w:rPr>
-          <w:noProof/>
-        </w:rPr>
-        <w:t>3.0</w:t>
-      </w:r>
-      <w:r>
-        <w:rPr>
-          <w:noProof/>
-        </w:rPr>
-        <w:t>-BODY»</w:t>
-      </w:r>
-      <w:r>
-        <w:rPr>
-          <w:noProof/>
-        </w:rPr>
-        <w:fldChar w:fldCharType="end"/>
-      </w:r>
+      <w:fldSimple w:instr=" MERGEFIELD  3.0 ">
+        <w:bookmarkStart w:id="7" w:name="_Toc127989358"/>
+        <w:r>
+          <w:rPr>
+            <w:noProof/>
+          </w:rPr>
+          <w:t>«3.0»</w:t>
+        </w:r>
+        <w:bookmarkEnd w:id="7"/>
+      </w:fldSimple>
+    </w:p>
+    <w:p>
+      <w:fldSimple w:instr=" MERGEFIELD  3.0-BODY ">
+        <w:r>
+          <w:rPr>
+            <w:noProof/>
+          </w:rPr>
+          <w:t>«3.0-BODY»</w:t>
+        </w:r>
+      </w:fldSimple>
     </w:p>
     <w:p>
       <w:pPr>
         <w:pStyle w:val="Heading2"/>
       </w:pPr>
-      <w:r>
-        <w:fldChar w:fldCharType="begin"/>
-      </w:r>
-      <w:r>
-        <w:instrText xml:space="preserve"> MERGEFIELD  3.1 </w:instrText>
-      </w:r>
-      <w:r>
-        <w:fldChar w:fldCharType="separate"/>
-      </w:r>
-      <w:bookmarkStart w:id="8" w:name="_Toc127989359"/>
-      <w:r>
-        <w:rPr>
-          <w:noProof/>
-        </w:rPr>
-        <w:t>«3.1»</w:t>
-      </w:r>
-      <w:bookmarkEnd w:id="8"/>
-      <w:r>
-        <w:rPr>
-          <w:noProof/>
-        </w:rPr>
-        <w:fldChar w:fldCharType="end"/>
-      </w:r>
-    </w:p>
-    <w:p>
-      <w:r>
-        <w:fldChar w:fldCharType="begin"/>
-      </w:r>
-      <w:r>
-        <w:instrText xml:space="preserve"> MERGEFIELD  3.1-BODY </w:instrText>
-      </w:r>
-      <w:r>
-        <w:fldChar w:fldCharType="separate"/>
-      </w:r>
-      <w:r>
-        <w:rPr>
-          <w:noProof/>
-        </w:rPr>
-        <w:t>«3.1-BODY»</w:t>
-      </w:r>
-      <w:r>
-        <w:rPr>
-          <w:noProof/>
-        </w:rPr>
-        <w:fldChar w:fldCharType="end"/>
-      </w:r>
+      <w:fldSimple w:instr=" MERGEFIELD  3.1 ">
+        <w:bookmarkStart w:id="8" w:name="_Toc127989359"/>
+        <w:r>
+          <w:rPr>
+            <w:noProof/>
+          </w:rPr>
+          <w:t>«3.1»</w:t>
+        </w:r>
+        <w:bookmarkEnd w:id="8"/>
+      </w:fldSimple>
+    </w:p>
+    <w:p>
+      <w:fldSimple w:instr=" MERGEFIELD  3.1-BODY ">
+        <w:r>
+          <w:rPr>
+            <w:noProof/>
+          </w:rPr>
+          <w:t>«3.1-BODY»</w:t>
+        </w:r>
+      </w:fldSimple>
     </w:p>
     <w:p>
       <w:pPr>
         <w:pStyle w:val="Heading2"/>
       </w:pPr>
-      <w:r>
-        <w:fldChar w:fldCharType="begin"/>
-      </w:r>
-      <w:r>
-        <w:instrText xml:space="preserve"> MERGEFIELD  3.2 </w:instrText>
-      </w:r>
-      <w:r>
-        <w:fldChar w:fldCharType="separate"/>
-      </w:r>
-      <w:bookmarkStart w:id="9" w:name="_Toc127989360"/>
-      <w:r>
-        <w:rPr>
-          <w:noProof/>
-        </w:rPr>
-        <w:t>«3.2»</w:t>
-      </w:r>
-      <w:bookmarkEnd w:id="9"/>
-      <w:r>
-        <w:rPr>
-          <w:noProof/>
-        </w:rPr>
-        <w:fldChar w:fldCharType="end"/>
-      </w:r>
-    </w:p>
-    <w:p>
-      <w:r>
-        <w:fldChar w:fldCharType="begin"/>
-      </w:r>
-      <w:r>
-        <w:instrText xml:space="preserve"> MERGEFIELD  3.2-BODY </w:instrText>
-      </w:r>
-      <w:r>
-        <w:fldChar w:fldCharType="separate"/>
-      </w:r>
-      <w:r>
-        <w:rPr>
-          <w:noProof/>
-        </w:rPr>
-        <w:t>«3.2-BODY»</w:t>
-      </w:r>
-      <w:r>
-        <w:rPr>
-          <w:noProof/>
-        </w:rPr>
-        <w:fldChar w:fldCharType="end"/>
-      </w:r>
+      <w:fldSimple w:instr=" MERGEFIELD  3.2 ">
+        <w:bookmarkStart w:id="9" w:name="_Toc127989360"/>
+        <w:r>
+          <w:rPr>
+            <w:noProof/>
+          </w:rPr>
+          <w:t>«3.2»</w:t>
+        </w:r>
+        <w:bookmarkEnd w:id="9"/>
+      </w:fldSimple>
+    </w:p>
+    <w:p>
+      <w:fldSimple w:instr=" MERGEFIELD  3.2-BODY ">
+        <w:r>
+          <w:rPr>
+            <w:noProof/>
+          </w:rPr>
+          <w:t>«3.2-BODY»</w:t>
+        </w:r>
+      </w:fldSimple>
     </w:p>
     <w:p>
       <w:pPr>
         <w:pStyle w:val="Heading2"/>
       </w:pPr>
+      <w:fldSimple w:instr=" MERGEFIELD  3.3 ">
+        <w:bookmarkStart w:id="10" w:name="_Toc127989361"/>
+        <w:r>
+          <w:rPr>
+            <w:noProof/>
+          </w:rPr>
+          <w:t>«3.3»</w:t>
+        </w:r>
+        <w:bookmarkEnd w:id="10"/>
+      </w:fldSimple>
+    </w:p>
+    <w:p>
+      <w:fldSimple w:instr=" MERGEFIELD  3.3-BODY ">
+        <w:r>
+          <w:rPr>
+            <w:noProof/>
+          </w:rPr>
+          <w:t>«3.3-BODY»</w:t>
+        </w:r>
+      </w:fldSimple>
+    </w:p>
+    <w:p>
+      <w:pPr>
+        <w:pStyle w:val="Heading2"/>
+      </w:pPr>
       <w:r>
         <w:fldChar w:fldCharType="begin"/>
       </w:r>
       <w:r>
-        <w:instrText xml:space="preserve"> MERGEFIELD  3.3 </w:instrText>
+        <w:instrText xml:space="preserve"> MERGEFIELD  3.</w:instrText>
+      </w:r>
+      <w:r>
+        <w:instrText>4</w:instrText>
+      </w:r>
+      <w:r>
+        <w:instrText xml:space="preserve"> </w:instrText>
       </w:r>
       <w:r>
         <w:fldChar w:fldCharType="separate"/>
       </w:r>
-      <w:bookmarkStart w:id="10" w:name="_Toc127989361"/>
       <w:r>
         <w:rPr>
           <w:noProof/>
         </w:rPr>
         <w:t>«3.3»</w:t>
       </w:r>
-      <w:bookmarkEnd w:id="10"/>
       <w:r>
         <w:rPr>
           <w:noProof/>
@@ -2088,7 +2189,13 @@
         <w:fldChar w:fldCharType="begin"/>
       </w:r>
       <w:r>
-        <w:instrText xml:space="preserve"> MERGEFIELD  3.3-BODY </w:instrText>
+        <w:instrText xml:space="preserve"> MERGEFIELD  3.</w:instrText>
+      </w:r>
+      <w:r>
+        <w:instrText>4</w:instrText>
+      </w:r>
+      <w:r>
+        <w:instrText xml:space="preserve">-BODY </w:instrText>
       </w:r>
       <w:r>
         <w:fldChar w:fldCharType="separate"/>
@@ -2115,177 +2222,127 @@
       <w:pPr>
         <w:pStyle w:val="Heading1"/>
       </w:pPr>
-      <w:r>
-        <w:lastRenderedPageBreak/>
-        <w:fldChar w:fldCharType="begin"/>
-      </w:r>
-      <w:r>
-        <w:instrText xml:space="preserve"> MERGEFIELD  4.0 </w:instrText>
-      </w:r>
-      <w:r>
-        <w:fldChar w:fldCharType="separate"/>
-      </w:r>
-      <w:bookmarkStart w:id="11" w:name="_Toc127989362"/>
-      <w:r>
-        <w:rPr>
-          <w:noProof/>
-        </w:rPr>
-        <w:t>«4.0»</w:t>
-      </w:r>
-      <w:bookmarkEnd w:id="11"/>
-      <w:r>
-        <w:rPr>
-          <w:noProof/>
-        </w:rPr>
-        <w:fldChar w:fldCharType="end"/>
-      </w:r>
-    </w:p>
-    <w:p>
-      <w:r>
-        <w:fldChar w:fldCharType="begin"/>
-      </w:r>
-      <w:r>
-        <w:instrText xml:space="preserve"> MERGEFIELD  4.0-BODY </w:instrText>
-      </w:r>
-      <w:r>
-        <w:fldChar w:fldCharType="separate"/>
-      </w:r>
-      <w:r>
-        <w:rPr>
-          <w:noProof/>
-        </w:rPr>
-        <w:t>«4.0-BODY»</w:t>
-      </w:r>
-      <w:r>
-        <w:rPr>
-          <w:noProof/>
-        </w:rPr>
-        <w:fldChar w:fldCharType="end"/>
-      </w:r>
+      <w:fldSimple w:instr=" MERGEFIELD  4.0 ">
+        <w:bookmarkStart w:id="11" w:name="_Toc127989362"/>
+        <w:r>
+          <w:rPr>
+            <w:noProof/>
+          </w:rPr>
+          <w:t>«4.0»</w:t>
+        </w:r>
+        <w:bookmarkEnd w:id="11"/>
+      </w:fldSimple>
+    </w:p>
+    <w:p>
+      <w:fldSimple w:instr=" MERGEFIELD  4.0-BODY ">
+        <w:r>
+          <w:rPr>
+            <w:noProof/>
+          </w:rPr>
+          <w:t>«4.0-BODY»</w:t>
+        </w:r>
+      </w:fldSimple>
     </w:p>
     <w:p>
       <w:pPr>
         <w:pStyle w:val="Heading2"/>
       </w:pPr>
-      <w:r>
-        <w:fldChar w:fldCharType="begin"/>
-      </w:r>
-      <w:r>
-        <w:instrText xml:space="preserve"> MERGEFIELD  4.1 </w:instrText>
-      </w:r>
-      <w:r>
-        <w:fldChar w:fldCharType="separate"/>
-      </w:r>
-      <w:bookmarkStart w:id="12" w:name="_Toc127989363"/>
-      <w:r>
-        <w:rPr>
-          <w:noProof/>
-        </w:rPr>
-        <w:t>«4.1»</w:t>
-      </w:r>
-      <w:bookmarkEnd w:id="12"/>
-      <w:r>
-        <w:rPr>
-          <w:noProof/>
-        </w:rPr>
-        <w:fldChar w:fldCharType="end"/>
-      </w:r>
-    </w:p>
-    <w:p>
-      <w:r>
-        <w:fldChar w:fldCharType="begin"/>
-      </w:r>
-      <w:r>
-        <w:instrText xml:space="preserve"> MERGEFIELD  4.1-BODY </w:instrText>
-      </w:r>
-      <w:r>
-        <w:fldChar w:fldCharType="separate"/>
-      </w:r>
-      <w:r>
-        <w:rPr>
-          <w:noProof/>
-        </w:rPr>
-        <w:t>«4.1-BODY»</w:t>
-      </w:r>
-      <w:r>
-        <w:rPr>
-          <w:noProof/>
-        </w:rPr>
-        <w:fldChar w:fldCharType="end"/>
-      </w:r>
+      <w:fldSimple w:instr=" MERGEFIELD  4.1 ">
+        <w:bookmarkStart w:id="12" w:name="_Toc127989363"/>
+        <w:r>
+          <w:rPr>
+            <w:noProof/>
+          </w:rPr>
+          <w:t>«4.1»</w:t>
+        </w:r>
+        <w:bookmarkEnd w:id="12"/>
+      </w:fldSimple>
+    </w:p>
+    <w:p>
+      <w:fldSimple w:instr=" MERGEFIELD  4.1-BODY ">
+        <w:r>
+          <w:rPr>
+            <w:noProof/>
+          </w:rPr>
+          <w:t>«4.1-BODY»</w:t>
+        </w:r>
+      </w:fldSimple>
     </w:p>
     <w:p>
       <w:pPr>
         <w:pStyle w:val="Heading2"/>
       </w:pPr>
-      <w:r>
-        <w:fldChar w:fldCharType="begin"/>
-      </w:r>
-      <w:r>
-        <w:instrText xml:space="preserve"> MERGEFIELD  4.2 </w:instrText>
-      </w:r>
-      <w:r>
-        <w:fldChar w:fldCharType="separate"/>
-      </w:r>
-      <w:bookmarkStart w:id="13" w:name="_Toc127989364"/>
-      <w:r>
-        <w:rPr>
-          <w:noProof/>
-        </w:rPr>
-        <w:t>«4.2»</w:t>
-      </w:r>
-      <w:bookmarkEnd w:id="13"/>
-      <w:r>
-        <w:rPr>
-          <w:noProof/>
-        </w:rPr>
-        <w:fldChar w:fldCharType="end"/>
-      </w:r>
-    </w:p>
-    <w:p>
-      <w:r>
-        <w:fldChar w:fldCharType="begin"/>
-      </w:r>
-      <w:r>
-        <w:instrText xml:space="preserve"> MERGEFIELD  4.2-BODY </w:instrText>
-      </w:r>
-      <w:r>
-        <w:fldChar w:fldCharType="separate"/>
-      </w:r>
-      <w:r>
-        <w:rPr>
-          <w:noProof/>
-        </w:rPr>
-        <w:t>«4.2-BODY»</w:t>
-      </w:r>
-      <w:r>
-        <w:rPr>
-          <w:noProof/>
-        </w:rPr>
-        <w:fldChar w:fldCharType="end"/>
-      </w:r>
+      <w:fldSimple w:instr=" MERGEFIELD  4.2 ">
+        <w:bookmarkStart w:id="13" w:name="_Toc127989364"/>
+        <w:r>
+          <w:rPr>
+            <w:noProof/>
+          </w:rPr>
+          <w:t>«4.2»</w:t>
+        </w:r>
+        <w:bookmarkEnd w:id="13"/>
+      </w:fldSimple>
+    </w:p>
+    <w:p>
+      <w:fldSimple w:instr=" MERGEFIELD  4.2-BODY ">
+        <w:r>
+          <w:rPr>
+            <w:noProof/>
+          </w:rPr>
+          <w:t>«4.2-BODY»</w:t>
+        </w:r>
+      </w:fldSimple>
     </w:p>
     <w:p>
       <w:pPr>
         <w:pStyle w:val="Heading2"/>
       </w:pPr>
+      <w:fldSimple w:instr=" MERGEFIELD  4.3 ">
+        <w:bookmarkStart w:id="14" w:name="_Toc127989365"/>
+        <w:r>
+          <w:rPr>
+            <w:noProof/>
+          </w:rPr>
+          <w:t>«4.3»</w:t>
+        </w:r>
+        <w:bookmarkEnd w:id="14"/>
+      </w:fldSimple>
+    </w:p>
+    <w:p>
+      <w:fldSimple w:instr=" MERGEFIELD  4.3-BODY ">
+        <w:r>
+          <w:rPr>
+            <w:noProof/>
+          </w:rPr>
+          <w:t>«4.3-BODY»</w:t>
+        </w:r>
+      </w:fldSimple>
+    </w:p>
+    <w:p>
+      <w:pPr>
+        <w:pStyle w:val="Heading2"/>
+      </w:pPr>
       <w:r>
         <w:fldChar w:fldCharType="begin"/>
       </w:r>
       <w:r>
-        <w:instrText xml:space="preserve"> MERGEFIELD  4.3 </w:instrText>
+        <w:instrText xml:space="preserve"> MERGEFIELD  4.</w:instrText>
+      </w:r>
+      <w:r>
+        <w:instrText>4</w:instrText>
+      </w:r>
+      <w:r>
+        <w:instrText xml:space="preserve"> </w:instrText>
       </w:r>
       <w:r>
         <w:fldChar w:fldCharType="separate"/>
       </w:r>
-      <w:bookmarkStart w:id="14" w:name="_Toc127989365"/>
       <w:r>
         <w:rPr>
           <w:noProof/>
         </w:rPr>
         <w:t>«4.3»</w:t>
       </w:r>
-      <w:bookmarkEnd w:id="14"/>
       <w:r>
         <w:rPr>
           <w:noProof/>
@@ -2298,7 +2355,13 @@
         <w:fldChar w:fldCharType="begin"/>
       </w:r>
       <w:r>
-        <w:instrText xml:space="preserve"> MERGEFIELD  4.3-BODY </w:instrText>
+        <w:instrText xml:space="preserve"> MERGEFIELD  4.</w:instrText>
+      </w:r>
+      <w:r>
+        <w:instrText>4</w:instrText>
+      </w:r>
+      <w:r>
+        <w:instrText xml:space="preserve">-BODY </w:instrText>
       </w:r>
       <w:r>
         <w:fldChar w:fldCharType="separate"/>
@@ -2325,177 +2388,127 @@
       <w:pPr>
         <w:pStyle w:val="Heading1"/>
       </w:pPr>
-      <w:r>
-        <w:lastRenderedPageBreak/>
-        <w:fldChar w:fldCharType="begin"/>
-      </w:r>
-      <w:r>
-        <w:instrText xml:space="preserve"> MERGEFIELD  5.0 </w:instrText>
-      </w:r>
-      <w:r>
-        <w:fldChar w:fldCharType="separate"/>
-      </w:r>
-      <w:bookmarkStart w:id="15" w:name="_Toc127989366"/>
-      <w:r>
-        <w:rPr>
-          <w:noProof/>
-        </w:rPr>
-        <w:t>«5.0»</w:t>
-      </w:r>
-      <w:bookmarkEnd w:id="15"/>
-      <w:r>
-        <w:rPr>
-          <w:noProof/>
-        </w:rPr>
-        <w:fldChar w:fldCharType="end"/>
-      </w:r>
-    </w:p>
-    <w:p>
-      <w:r>
-        <w:fldChar w:fldCharType="begin"/>
-      </w:r>
-      <w:r>
-        <w:instrText xml:space="preserve"> MERGEFIELD  5.0-BODY </w:instrText>
-      </w:r>
-      <w:r>
-        <w:fldChar w:fldCharType="separate"/>
-      </w:r>
-      <w:r>
-        <w:rPr>
-          <w:noProof/>
-        </w:rPr>
-        <w:t>«5.0-BODY»</w:t>
-      </w:r>
-      <w:r>
-        <w:rPr>
-          <w:noProof/>
-        </w:rPr>
-        <w:fldChar w:fldCharType="end"/>
-      </w:r>
+      <w:fldSimple w:instr=" MERGEFIELD  5.0 ">
+        <w:bookmarkStart w:id="15" w:name="_Toc127989366"/>
+        <w:r>
+          <w:rPr>
+            <w:noProof/>
+          </w:rPr>
+          <w:t>«5.0»</w:t>
+        </w:r>
+        <w:bookmarkEnd w:id="15"/>
+      </w:fldSimple>
+    </w:p>
+    <w:p>
+      <w:fldSimple w:instr=" MERGEFIELD  5.0-BODY ">
+        <w:r>
+          <w:rPr>
+            <w:noProof/>
+          </w:rPr>
+          <w:t>«5.0-BODY»</w:t>
+        </w:r>
+      </w:fldSimple>
     </w:p>
     <w:p>
       <w:pPr>
         <w:pStyle w:val="Heading2"/>
       </w:pPr>
-      <w:r>
-        <w:fldChar w:fldCharType="begin"/>
-      </w:r>
-      <w:r>
-        <w:instrText xml:space="preserve"> MERGEFIELD  5.1 </w:instrText>
-      </w:r>
-      <w:r>
-        <w:fldChar w:fldCharType="separate"/>
-      </w:r>
-      <w:bookmarkStart w:id="16" w:name="_Toc127989367"/>
-      <w:r>
-        <w:rPr>
-          <w:noProof/>
-        </w:rPr>
-        <w:t>«5.1»</w:t>
-      </w:r>
-      <w:bookmarkEnd w:id="16"/>
-      <w:r>
-        <w:rPr>
-          <w:noProof/>
-        </w:rPr>
-        <w:fldChar w:fldCharType="end"/>
-      </w:r>
-    </w:p>
-    <w:p>
-      <w:r>
-        <w:fldChar w:fldCharType="begin"/>
-      </w:r>
-      <w:r>
-        <w:instrText xml:space="preserve"> MERGEFIELD  5.1-BODY </w:instrText>
-      </w:r>
-      <w:r>
-        <w:fldChar w:fldCharType="separate"/>
-      </w:r>
-      <w:r>
-        <w:rPr>
-          <w:noProof/>
-        </w:rPr>
-        <w:t>«5.1-BODY»</w:t>
-      </w:r>
-      <w:r>
-        <w:rPr>
-          <w:noProof/>
-        </w:rPr>
-        <w:fldChar w:fldCharType="end"/>
-      </w:r>
+      <w:fldSimple w:instr=" MERGEFIELD  5.1 ">
+        <w:bookmarkStart w:id="16" w:name="_Toc127989367"/>
+        <w:r>
+          <w:rPr>
+            <w:noProof/>
+          </w:rPr>
+          <w:t>«5.1»</w:t>
+        </w:r>
+        <w:bookmarkEnd w:id="16"/>
+      </w:fldSimple>
+    </w:p>
+    <w:p>
+      <w:fldSimple w:instr=" MERGEFIELD  5.1-BODY ">
+        <w:r>
+          <w:rPr>
+            <w:noProof/>
+          </w:rPr>
+          <w:t>«5.1-BODY»</w:t>
+        </w:r>
+      </w:fldSimple>
     </w:p>
     <w:p>
       <w:pPr>
         <w:pStyle w:val="Heading2"/>
       </w:pPr>
-      <w:r>
-        <w:fldChar w:fldCharType="begin"/>
-      </w:r>
-      <w:r>
-        <w:instrText xml:space="preserve"> MERGEFIELD  5.2 </w:instrText>
-      </w:r>
-      <w:r>
-        <w:fldChar w:fldCharType="separate"/>
-      </w:r>
-      <w:bookmarkStart w:id="17" w:name="_Toc127989368"/>
-      <w:r>
-        <w:rPr>
-          <w:noProof/>
-        </w:rPr>
-        <w:t>«5.2»</w:t>
-      </w:r>
-      <w:bookmarkEnd w:id="17"/>
-      <w:r>
-        <w:rPr>
-          <w:noProof/>
-        </w:rPr>
-        <w:fldChar w:fldCharType="end"/>
-      </w:r>
-    </w:p>
-    <w:p>
-      <w:r>
-        <w:fldChar w:fldCharType="begin"/>
-      </w:r>
-      <w:r>
-        <w:instrText xml:space="preserve"> MERGEFIELD  5.2-BODY </w:instrText>
-      </w:r>
-      <w:r>
-        <w:fldChar w:fldCharType="separate"/>
-      </w:r>
-      <w:r>
-        <w:rPr>
-          <w:noProof/>
-        </w:rPr>
-        <w:t>«5.2-BODY»</w:t>
-      </w:r>
-      <w:r>
-        <w:rPr>
-          <w:noProof/>
-        </w:rPr>
-        <w:fldChar w:fldCharType="end"/>
-      </w:r>
+      <w:fldSimple w:instr=" MERGEFIELD  5.2 ">
+        <w:bookmarkStart w:id="17" w:name="_Toc127989368"/>
+        <w:r>
+          <w:rPr>
+            <w:noProof/>
+          </w:rPr>
+          <w:t>«5.2»</w:t>
+        </w:r>
+        <w:bookmarkEnd w:id="17"/>
+      </w:fldSimple>
+    </w:p>
+    <w:p>
+      <w:fldSimple w:instr=" MERGEFIELD  5.2-BODY ">
+        <w:r>
+          <w:rPr>
+            <w:noProof/>
+          </w:rPr>
+          <w:t>«5.2-BODY»</w:t>
+        </w:r>
+      </w:fldSimple>
     </w:p>
     <w:p>
       <w:pPr>
         <w:pStyle w:val="Heading2"/>
       </w:pPr>
+      <w:fldSimple w:instr=" MERGEFIELD  5.3 ">
+        <w:bookmarkStart w:id="18" w:name="_Toc127989369"/>
+        <w:r>
+          <w:rPr>
+            <w:noProof/>
+          </w:rPr>
+          <w:t>«5.3»</w:t>
+        </w:r>
+        <w:bookmarkEnd w:id="18"/>
+      </w:fldSimple>
+    </w:p>
+    <w:p>
+      <w:fldSimple w:instr=" MERGEFIELD  5.3-BODY ">
+        <w:r>
+          <w:rPr>
+            <w:noProof/>
+          </w:rPr>
+          <w:t>«5.3-BODY»</w:t>
+        </w:r>
+      </w:fldSimple>
+    </w:p>
+    <w:p>
+      <w:pPr>
+        <w:pStyle w:val="Heading2"/>
+      </w:pPr>
       <w:r>
         <w:fldChar w:fldCharType="begin"/>
       </w:r>
       <w:r>
-        <w:instrText xml:space="preserve"> MERGEFIELD  5.3 </w:instrText>
+        <w:instrText xml:space="preserve"> MERGEFIELD  5.</w:instrText>
+      </w:r>
+      <w:r>
+        <w:instrText>4</w:instrText>
+      </w:r>
+      <w:r>
+        <w:instrText xml:space="preserve"> </w:instrText>
       </w:r>
       <w:r>
         <w:fldChar w:fldCharType="separate"/>
       </w:r>
-      <w:bookmarkStart w:id="18" w:name="_Toc127989369"/>
       <w:r>
         <w:rPr>
           <w:noProof/>
         </w:rPr>
         <w:t>«5.3»</w:t>
       </w:r>
-      <w:bookmarkEnd w:id="18"/>
       <w:r>
         <w:rPr>
           <w:noProof/>
@@ -2508,7 +2521,13 @@
         <w:fldChar w:fldCharType="begin"/>
       </w:r>
       <w:r>
-        <w:instrText xml:space="preserve"> MERGEFIELD  5.3-BODY </w:instrText>
+        <w:instrText xml:space="preserve"> MERGEFIELD  5</w:instrText>
+      </w:r>
+      <w:r>
+        <w:instrText>.4</w:instrText>
+      </w:r>
+      <w:r>
+        <w:instrText xml:space="preserve">-BODY </w:instrText>
       </w:r>
       <w:r>
         <w:fldChar w:fldCharType="separate"/>
@@ -2535,201 +2554,109 @@
       <w:pPr>
         <w:pStyle w:val="Heading1"/>
       </w:pPr>
-      <w:r>
-        <w:lastRenderedPageBreak/>
-        <w:fldChar w:fldCharType="begin"/>
-      </w:r>
-      <w:r>
-        <w:instrText xml:space="preserve"> MERGEFIELD  </w:instrText>
-      </w:r>
-      <w:r>
-        <w:instrText>6</w:instrText>
-      </w:r>
-      <w:r>
-        <w:instrText xml:space="preserve">.0 </w:instrText>
-      </w:r>
-      <w:r>
-        <w:fldChar w:fldCharType="separate"/>
-      </w:r>
-      <w:r>
-        <w:rPr>
-          <w:noProof/>
-        </w:rPr>
-        <w:t>«6.0»</w:t>
-      </w:r>
-      <w:r>
-        <w:rPr>
-          <w:noProof/>
-        </w:rPr>
-        <w:fldChar w:fldCharType="end"/>
-      </w:r>
-    </w:p>
-    <w:p>
-      <w:r>
-        <w:fldChar w:fldCharType="begin"/>
-      </w:r>
-      <w:r>
-        <w:instrText xml:space="preserve"> MERGEFIELD  </w:instrText>
-      </w:r>
-      <w:r>
-        <w:instrText>6</w:instrText>
-      </w:r>
-      <w:r>
-        <w:instrText xml:space="preserve">.0-BODY </w:instrText>
-      </w:r>
-      <w:r>
-        <w:fldChar w:fldCharType="separate"/>
-      </w:r>
-      <w:r>
-        <w:rPr>
-          <w:noProof/>
-        </w:rPr>
-        <w:t>«6.0-BODY»</w:t>
-      </w:r>
-      <w:r>
-        <w:rPr>
-          <w:noProof/>
-        </w:rPr>
-        <w:fldChar w:fldCharType="end"/>
-      </w:r>
+      <w:fldSimple w:instr=" MERGEFIELD  6.0 ">
+        <w:r>
+          <w:rPr>
+            <w:noProof/>
+          </w:rPr>
+          <w:t>«6.0»</w:t>
+        </w:r>
+      </w:fldSimple>
+    </w:p>
+    <w:p>
+      <w:fldSimple w:instr=" MERGEFIELD  6.0-BODY ">
+        <w:r>
+          <w:rPr>
+            <w:noProof/>
+          </w:rPr>
+          <w:t>«6.0-BODY»</w:t>
+        </w:r>
+      </w:fldSimple>
     </w:p>
     <w:p>
       <w:pPr>
         <w:pStyle w:val="Heading2"/>
       </w:pPr>
-      <w:r>
-        <w:fldChar w:fldCharType="begin"/>
-      </w:r>
-      <w:r>
-        <w:instrText xml:space="preserve"> MERGEFIELD  </w:instrText>
-      </w:r>
-      <w:r>
-        <w:instrText>6</w:instrText>
-      </w:r>
-      <w:r>
-        <w:instrText xml:space="preserve">.1 </w:instrText>
-      </w:r>
-      <w:r>
-        <w:fldChar w:fldCharType="separate"/>
-      </w:r>
-      <w:r>
-        <w:rPr>
-          <w:noProof/>
-        </w:rPr>
-        <w:t>«6.1»</w:t>
-      </w:r>
-      <w:r>
-        <w:rPr>
-          <w:noProof/>
-        </w:rPr>
-        <w:fldChar w:fldCharType="end"/>
-      </w:r>
-    </w:p>
-    <w:p>
-      <w:r>
-        <w:fldChar w:fldCharType="begin"/>
-      </w:r>
-      <w:r>
-        <w:instrText xml:space="preserve"> MERGEFIELD  </w:instrText>
-      </w:r>
-      <w:r>
-        <w:instrText>6</w:instrText>
-      </w:r>
-      <w:r>
-        <w:instrText xml:space="preserve">.1-BODY </w:instrText>
-      </w:r>
-      <w:r>
-        <w:fldChar w:fldCharType="separate"/>
-      </w:r>
-      <w:r>
-        <w:rPr>
-          <w:noProof/>
-        </w:rPr>
-        <w:t>«6.1-BODY»</w:t>
-      </w:r>
-      <w:r>
-        <w:rPr>
-          <w:noProof/>
-        </w:rPr>
-        <w:fldChar w:fldCharType="end"/>
-      </w:r>
+      <w:fldSimple w:instr=" MERGEFIELD  6.1 ">
+        <w:r>
+          <w:rPr>
+            <w:noProof/>
+          </w:rPr>
+          <w:t>«6.1»</w:t>
+        </w:r>
+      </w:fldSimple>
+    </w:p>
+    <w:p>
+      <w:fldSimple w:instr=" MERGEFIELD  6.1-BODY ">
+        <w:r>
+          <w:rPr>
+            <w:noProof/>
+          </w:rPr>
+          <w:t>«6.1-BODY»</w:t>
+        </w:r>
+      </w:fldSimple>
     </w:p>
     <w:p>
       <w:pPr>
         <w:pStyle w:val="Heading2"/>
       </w:pPr>
-      <w:r>
-        <w:fldChar w:fldCharType="begin"/>
-      </w:r>
-      <w:r>
-        <w:instrText xml:space="preserve"> MERGEFIELD  </w:instrText>
-      </w:r>
-      <w:r>
-        <w:instrText>6</w:instrText>
-      </w:r>
-      <w:r>
-        <w:instrText xml:space="preserve">.2 </w:instrText>
-      </w:r>
-      <w:r>
-        <w:fldChar w:fldCharType="separate"/>
-      </w:r>
-      <w:r>
-        <w:rPr>
-          <w:noProof/>
-        </w:rPr>
-        <w:t>«6.2»</w:t>
-      </w:r>
-      <w:r>
-        <w:rPr>
-          <w:noProof/>
-        </w:rPr>
-        <w:fldChar w:fldCharType="end"/>
-      </w:r>
-    </w:p>
-    <w:p>
-      <w:r>
-        <w:fldChar w:fldCharType="begin"/>
-      </w:r>
-      <w:r>
-        <w:instrText xml:space="preserve"> MERGEFIELD  </w:instrText>
-      </w:r>
-      <w:r>
-        <w:instrText>6</w:instrText>
-      </w:r>
-      <w:r>
-        <w:instrText xml:space="preserve">.2-BODY </w:instrText>
-      </w:r>
-      <w:r>
-        <w:fldChar w:fldCharType="separate"/>
-      </w:r>
-      <w:r>
-        <w:rPr>
-          <w:noProof/>
-        </w:rPr>
-        <w:t>«6.2-BODY»</w:t>
-      </w:r>
-      <w:r>
-        <w:rPr>
-          <w:noProof/>
-        </w:rPr>
-        <w:fldChar w:fldCharType="end"/>
-      </w:r>
+      <w:fldSimple w:instr=" MERGEFIELD  6.2 ">
+        <w:r>
+          <w:rPr>
+            <w:noProof/>
+          </w:rPr>
+          <w:t>«6.2»</w:t>
+        </w:r>
+      </w:fldSimple>
+    </w:p>
+    <w:p>
+      <w:fldSimple w:instr=" MERGEFIELD  6.2-BODY ">
+        <w:r>
+          <w:rPr>
+            <w:noProof/>
+          </w:rPr>
+          <w:t>«6.2-BODY»</w:t>
+        </w:r>
+      </w:fldSimple>
     </w:p>
     <w:p>
       <w:pPr>
         <w:pStyle w:val="Heading2"/>
       </w:pPr>
+      <w:fldSimple w:instr=" MERGEFIELD  6.3 ">
+        <w:r>
+          <w:rPr>
+            <w:noProof/>
+          </w:rPr>
+          <w:t>«6.3»</w:t>
+        </w:r>
+      </w:fldSimple>
+    </w:p>
+    <w:p>
+      <w:fldSimple w:instr=" MERGEFIELD  6.3-BODY ">
+        <w:r>
+          <w:rPr>
+            <w:noProof/>
+          </w:rPr>
+          <w:t>«6.3-BODY»</w:t>
+        </w:r>
+      </w:fldSimple>
+    </w:p>
+    <w:p>
+      <w:pPr>
+        <w:pStyle w:val="Heading2"/>
+      </w:pPr>
       <w:r>
         <w:fldChar w:fldCharType="begin"/>
       </w:r>
       <w:r>
-        <w:instrText xml:space="preserve"> MERGEFIELD  </w:instrText>
-      </w:r>
-      <w:r>
-        <w:instrText>6</w:instrText>
-      </w:r>
-      <w:r>
-        <w:instrText xml:space="preserve">.3 </w:instrText>
+        <w:instrText xml:space="preserve"> MERGEFIELD  6.</w:instrText>
+      </w:r>
+      <w:r>
+        <w:instrText>4</w:instrText>
+      </w:r>
+      <w:r>
+        <w:instrText xml:space="preserve"> </w:instrText>
       </w:r>
       <w:r>
         <w:fldChar w:fldCharType="separate"/>
@@ -2752,13 +2679,13 @@
         <w:fldChar w:fldCharType="begin"/>
       </w:r>
       <w:r>
-        <w:instrText xml:space="preserve"> MERGEFIELD  </w:instrText>
-      </w:r>
-      <w:r>
-        <w:instrText>6</w:instrText>
-      </w:r>
-      <w:r>
-        <w:instrText xml:space="preserve">.3-BODY </w:instrText>
+        <w:instrText xml:space="preserve"> MERGEFIELD  6.</w:instrText>
+      </w:r>
+      <w:r>
+        <w:instrText>4</w:instrText>
+      </w:r>
+      <w:r>
+        <w:instrText xml:space="preserve">-BODY </w:instrText>
       </w:r>
       <w:r>
         <w:fldChar w:fldCharType="separate"/>
@@ -3304,6 +3231,7 @@
   <w:style w:type="character" w:default="1" w:styleId="DefaultParagraphFont">
     <w:name w:val="Default Paragraph Font"/>
     <w:uiPriority w:val="1"/>
+    <w:semiHidden/>
     <w:unhideWhenUsed/>
   </w:style>
   <w:style w:type="table" w:default="1" w:styleId="TableNormal">

</xml_diff>